<commit_message>
Optional rebate for single motor VFD
</commit_message>
<xml_diff>
--- a/Motor/Single Motor VFD/template.docx
+++ b/Motor/Single Motor VFD/template.docx
@@ -384,7 +384,19 @@
               <w:rPr>
                 <w:bCs/>
               </w:rPr>
-              <w:t>${PB}</w:t>
+              <w:t>${</w:t>
+            </w:r>
+            <w:r>
+              <w:rPr>
+                <w:bCs/>
+              </w:rPr>
+              <w:t>M</w:t>
+            </w:r>
+            <w:r>
+              <w:rPr>
+                <w:bCs/>
+              </w:rPr>
+              <w:t>PB}</w:t>
             </w:r>
           </w:p>
         </w:tc>
@@ -4319,7 +4331,14 @@
         <w:rPr>
           <w:spacing w:val="-3"/>
         </w:rPr>
-        <w:t xml:space="preserve"> and installation</w:t>
+        <w:t xml:space="preserve"> and </w:t>
+      </w:r>
+      <w:proofErr w:type="gramStart"/>
+      <w:r>
+        <w:rPr>
+          <w:spacing w:val="-3"/>
+        </w:rPr>
+        <w:t>installation</w:t>
       </w:r>
       <w:r>
         <w:rPr>
@@ -4327,6 +4346,19 @@
         </w:rPr>
         <w:t>.</w:t>
       </w:r>
+      <w:r>
+        <w:rPr>
+          <w:spacing w:val="-3"/>
+        </w:rPr>
+        <w:t>&lt;</w:t>
+      </w:r>
+      <w:proofErr w:type="gramEnd"/>
+      <w:r>
+        <w:rPr>
+          <w:spacing w:val="-3"/>
+        </w:rPr>
+        <w:t>REBATE&gt;</w:t>
+      </w:r>
     </w:p>
     <w:p>
       <w:pPr>
@@ -4390,7 +4422,19 @@
         <w:rPr>
           <w:spacing w:val="-3"/>
         </w:rPr>
-        <w:t>${RR}</w:t>
+        <w:t>${</w:t>
+      </w:r>
+      <w:r>
+        <w:rPr>
+          <w:spacing w:val="-3"/>
+        </w:rPr>
+        <w:t>E</w:t>
+      </w:r>
+      <w:r>
+        <w:rPr>
+          <w:spacing w:val="-3"/>
+        </w:rPr>
+        <w:t>RR}</w:t>
       </w:r>
       <w:r>
         <w:rPr>
@@ -4460,7 +4504,19 @@
         <w:rPr>
           <w:spacing w:val="-3"/>
         </w:rPr>
-        <w:t>${RR}</w:t>
+        <w:t>${</w:t>
+      </w:r>
+      <w:r>
+        <w:rPr>
+          <w:spacing w:val="-3"/>
+        </w:rPr>
+        <w:t>E</w:t>
+      </w:r>
+      <w:r>
+        <w:rPr>
+          <w:spacing w:val="-3"/>
+        </w:rPr>
+        <w:t>RR}</w:t>
       </w:r>
       <w:r>
         <w:rPr>
@@ -4763,7 +4819,18 @@
         <w:t xml:space="preserve">Therefore, the total implementation cost is: </w:t>
       </w:r>
       <w:r>
-        <w:t>${MIC}.</w:t>
+        <w:t>${MIC</w:t>
+      </w:r>
+      <w:proofErr w:type="gramStart"/>
+      <w:r>
+        <w:t>}.</w:t>
+      </w:r>
+      <w:r>
+        <w:t>&lt;</w:t>
+      </w:r>
+      <w:proofErr w:type="gramEnd"/>
+      <w:r>
+        <w:t>/REBATE&gt;</w:t>
       </w:r>
     </w:p>
     <w:p>
@@ -4959,7 +5026,21 @@
           <w:b/>
           <w:u w:val="single"/>
         </w:rPr>
-        <w:t>${PB}</w:t>
+        <w:t>${</w:t>
+      </w:r>
+      <w:r>
+        <w:rPr>
+          <w:b/>
+          <w:u w:val="single"/>
+        </w:rPr>
+        <w:t>M</w:t>
+      </w:r>
+      <w:r>
+        <w:rPr>
+          <w:b/>
+          <w:u w:val="single"/>
+        </w:rPr>
+        <w:t>PB}</w:t>
       </w:r>
       <w:r>
         <w:rPr>

</xml_diff>